<commit_message>
fix(CU-12 Editar empleado): corregida descripcion de acuerdo con las correcciones del lunes 23 de septiembre
</commit_message>
<xml_diff>
--- a/Documentación/CU-11_RegistrarEmpleado/CU-11_Descripción.docx
+++ b/Documentación/CU-11_RegistrarEmpleado/CU-11_Descripción.docx
@@ -49,7 +49,13 @@
               <w:jc w:val="both"/>
             </w:pPr>
             <w:r>
-              <w:t>CU-10 Registrar empleado</w:t>
+              <w:t>CU-1</w:t>
+            </w:r>
+            <w:r>
+              <w:t>1</w:t>
+            </w:r>
+            <w:r>
+              <w:t xml:space="preserve"> Registrar empleado</w:t>
             </w:r>
           </w:p>
         </w:tc>
@@ -242,9 +248,6 @@
               <w:t xml:space="preserve">El </w:t>
             </w:r>
             <w:r>
-              <w:t xml:space="preserve">RFC del </w:t>
-            </w:r>
-            <w:r>
               <w:t>EMPLEADO</w:t>
             </w:r>
             <w:r>
@@ -343,10 +346,7 @@
               <w:t>El sistema valida que el RFC no se encuentre registrado previamente y habilita los demás campos.</w:t>
             </w:r>
             <w:r>
-              <w:t xml:space="preserve"> </w:t>
-            </w:r>
-            <w:r>
-              <w:t>(FA-02)</w:t>
+              <w:t xml:space="preserve"> (FA-02)</w:t>
             </w:r>
           </w:p>
           <w:p>
@@ -452,10 +452,7 @@
               <w:t>dentro de la base de datos</w:t>
             </w:r>
             <w:r>
-              <w:t xml:space="preserve">. </w:t>
-            </w:r>
-            <w:r>
-              <w:t>(EX-01)</w:t>
+              <w:t>. (EX-01)</w:t>
             </w:r>
           </w:p>
           <w:p>
@@ -848,13 +845,7 @@
             </w:r>
             <w:proofErr w:type="spellStart"/>
             <w:r>
-              <w:t>Registrar</w:t>
-            </w:r>
-            <w:r>
-              <w:t>Empleado</w:t>
-            </w:r>
-            <w:r>
-              <w:t>View</w:t>
+              <w:t>RegistrarEmpleadoView</w:t>
             </w:r>
             <w:proofErr w:type="spellEnd"/>
             <w:r>

</xml_diff>

<commit_message>
fix(diagramas de robustez): corregidos diagramas de robustez
</commit_message>
<xml_diff>
--- a/Documentación/CU-11_RegistrarEmpleado/CU-11_Descripción.docx
+++ b/Documentación/CU-11_RegistrarEmpleado/CU-11_Descripción.docx
@@ -658,6 +658,19 @@
               <w:jc w:val="both"/>
             </w:pPr>
             <w:r>
+              <w:t>El actor da clic en “Aceptar”.</w:t>
+            </w:r>
+          </w:p>
+          <w:p>
+            <w:pPr>
+              <w:pStyle w:val="Prrafodelista"/>
+              <w:numPr>
+                <w:ilvl w:val="0"/>
+                <w:numId w:val="7"/>
+              </w:numPr>
+              <w:jc w:val="both"/>
+            </w:pPr>
+            <w:r>
               <w:t>Vuelve al flujo normal en el paso 2</w:t>
             </w:r>
           </w:p>
@@ -851,6 +864,7 @@
                 <w:b/>
                 <w:bCs/>
               </w:rPr>
+              <w:lastRenderedPageBreak/>
               <w:t>Extiende</w:t>
             </w:r>
           </w:p>

</xml_diff>